<commit_message>
Generate surat penempatan driver mandiri
</commit_message>
<xml_diff>
--- a/API_Flask/Contoh Template/template_surat_penempatan_driver_mandiri.docx
+++ b/API_Flask/Contoh Template/template_surat_penempatan_driver_mandiri.docx
@@ -68,77 +68,8 @@
       <w:r>
         <w:rPr>
           <w:rFonts w:asciiTheme="minorHAnsi" w:hAnsiTheme="minorHAnsi" w:cstheme="minorHAnsi"/>
-          <w:highlight w:val="yellow"/>
-        </w:rPr>
-        <w:t>0</w:t>
-      </w:r>
-      <w:r>
-        <w:rPr>
-          <w:rFonts w:asciiTheme="minorHAnsi" w:hAnsiTheme="minorHAnsi" w:cstheme="minorHAnsi"/>
-          <w:highlight w:val="yellow"/>
-          <w:lang w:val="id-ID"/>
-        </w:rPr>
-        <w:t>01</w:t>
-      </w:r>
-      <w:r>
-        <w:rPr>
-          <w:rFonts w:asciiTheme="minorHAnsi" w:hAnsiTheme="minorHAnsi" w:cstheme="minorHAnsi"/>
-          <w:highlight w:val="yellow"/>
-        </w:rPr>
-        <w:t>/PI-SBY/</w:t>
-      </w:r>
-      <w:r>
-        <w:rPr>
-          <w:rFonts w:asciiTheme="minorHAnsi" w:hAnsiTheme="minorHAnsi" w:cstheme="minorHAnsi"/>
-          <w:highlight w:val="yellow"/>
-          <w:lang w:val="id-ID"/>
-        </w:rPr>
-        <w:t>Mandiri</w:t>
-      </w:r>
-      <w:r>
-        <w:rPr>
-          <w:rFonts w:asciiTheme="minorHAnsi" w:hAnsiTheme="minorHAnsi" w:cstheme="minorHAnsi"/>
-          <w:highlight w:val="yellow"/>
-        </w:rPr>
-        <w:t>/</w:t>
-      </w:r>
-      <w:r>
-        <w:rPr>
-          <w:rFonts w:asciiTheme="minorHAnsi" w:hAnsiTheme="minorHAnsi" w:cstheme="minorHAnsi"/>
-          <w:highlight w:val="yellow"/>
-          <w:lang w:val="id-ID"/>
-        </w:rPr>
-        <w:t>V</w:t>
-      </w:r>
-      <w:r>
-        <w:rPr>
-          <w:rFonts w:asciiTheme="minorHAnsi" w:hAnsiTheme="minorHAnsi" w:cstheme="minorHAnsi"/>
-          <w:highlight w:val="yellow"/>
-          <w:lang w:val="id-ID"/>
-        </w:rPr>
-        <w:t>I</w:t>
-      </w:r>
-      <w:r>
-        <w:rPr>
-          <w:rFonts w:asciiTheme="minorHAnsi" w:hAnsiTheme="minorHAnsi" w:cstheme="minorHAnsi"/>
-          <w:highlight w:val="yellow"/>
-        </w:rPr>
-        <w:t>/20</w:t>
-      </w:r>
-      <w:r>
-        <w:rPr>
-          <w:rFonts w:asciiTheme="minorHAnsi" w:hAnsiTheme="minorHAnsi" w:cstheme="minorHAnsi"/>
-          <w:highlight w:val="yellow"/>
-          <w:lang w:val="id-ID"/>
-        </w:rPr>
-        <w:t>25</w:t>
-      </w:r>
-      <w:r>
-        <w:rPr>
-          <w:rFonts w:asciiTheme="minorHAnsi" w:hAnsiTheme="minorHAnsi" w:cstheme="minorHAnsi"/>
-          <w:lang w:val="id-ID"/>
-        </w:rPr>
-        <w:t xml:space="preserve"> (Nomor TKO/Permata.../Bank nya/Bulan/Tahun)</w:t>
+        </w:rPr>
+        <w:t>__NOMORSURAT__</w:t>
       </w:r>
     </w:p>
     <w:p>
@@ -166,25 +97,23 @@
       <w:r>
         <w:rPr>
           <w:rFonts w:asciiTheme="minorHAnsi" w:hAnsiTheme="minorHAnsi" w:cstheme="minorHAnsi"/>
-          <w:highlight w:val="yellow"/>
-          <w:lang w:val="id-ID"/>
-        </w:rPr>
-        <w:t>11</w:t>
-      </w:r>
-      <w:r>
-        <w:rPr>
-          <w:rFonts w:asciiTheme="minorHAnsi" w:hAnsiTheme="minorHAnsi" w:cstheme="minorHAnsi"/>
-          <w:highlight w:val="yellow"/>
-          <w:lang w:val="id-ID"/>
-        </w:rPr>
-        <w:t xml:space="preserve"> Juni 2025</w:t>
-      </w:r>
-      <w:r>
-        <w:rPr>
-          <w:rFonts w:asciiTheme="minorHAnsi" w:hAnsiTheme="minorHAnsi" w:cstheme="minorHAnsi"/>
-          <w:lang w:val="id-ID"/>
-        </w:rPr>
-        <w:t xml:space="preserve"> (Tanggal Pembuatan Surat)</w:t>
+          <w:lang w:val="id-ID"/>
+        </w:rPr>
+        <w:t>__T</w:t>
+      </w:r>
+      <w:r>
+        <w:rPr>
+          <w:rFonts w:asciiTheme="minorHAnsi" w:hAnsiTheme="minorHAnsi" w:cstheme="minorHAnsi"/>
+          <w:lang w:val="id-ID"/>
+        </w:rPr>
+        <w:t>ANGGALP</w:t>
+      </w:r>
+      <w:r>
+        <w:rPr>
+          <w:rFonts w:asciiTheme="minorHAnsi" w:hAnsiTheme="minorHAnsi" w:cstheme="minorHAnsi"/>
+          <w:lang w:val="id-ID"/>
+        </w:rPr>
+        <w:t>EMBUATAN__</w:t>
       </w:r>
     </w:p>
     <w:p>
@@ -287,10 +216,9 @@
         <w:rPr>
           <w:rFonts w:asciiTheme="minorHAnsi" w:hAnsiTheme="minorHAnsi" w:cstheme="minorHAnsi"/>
           <w:bCs/>
-          <w:highlight w:val="yellow"/>
-          <w:lang w:val="id-ID"/>
-        </w:rPr>
-        <w:t>NURCHOLIS ABDI ENDRA</w:t>
+          <w:lang w:val="id-ID"/>
+        </w:rPr>
+        <w:t>__</w:t>
       </w:r>
       <w:r>
         <w:rPr>
@@ -298,7 +226,15 @@
           <w:bCs/>
           <w:lang w:val="id-ID"/>
         </w:rPr>
-        <w:t xml:space="preserve"> (Nama Kandidat)</w:t>
+        <w:t>N</w:t>
+      </w:r>
+      <w:r>
+        <w:rPr>
+          <w:rFonts w:asciiTheme="minorHAnsi" w:hAnsiTheme="minorHAnsi" w:cstheme="minorHAnsi"/>
+          <w:bCs/>
+          <w:lang w:val="id-ID"/>
+        </w:rPr>
+        <w:t>AMAKANDIDAT__</w:t>
       </w:r>
     </w:p>
     <w:p>
@@ -443,7 +379,7 @@
         </w:tabs>
         <w:rPr>
           <w:rFonts w:asciiTheme="minorHAnsi" w:hAnsiTheme="minorHAnsi" w:cstheme="minorHAnsi"/>
-          <w:lang w:val="id-ID"/>
+          <w:lang w:val="en-ID"/>
         </w:rPr>
       </w:pPr>
       <w:r>
@@ -466,14 +402,12 @@
         </w:rPr>
         <w:t xml:space="preserve">kami </w:t>
       </w:r>
-      <w:proofErr w:type="spellStart"/>
       <w:r>
         <w:rPr>
           <w:rFonts w:asciiTheme="minorHAnsi" w:hAnsiTheme="minorHAnsi" w:cstheme="minorHAnsi"/>
         </w:rPr>
         <w:t>sampaikan</w:t>
       </w:r>
-      <w:proofErr w:type="spellEnd"/>
       <w:r>
         <w:rPr>
           <w:rFonts w:asciiTheme="minorHAnsi" w:hAnsiTheme="minorHAnsi" w:cstheme="minorHAnsi"/>
@@ -495,35 +429,32 @@
         </w:rPr>
         <w:t xml:space="preserve"> </w:t>
       </w:r>
-      <w:proofErr w:type="spellStart"/>
-      <w:r>
-        <w:rPr>
-          <w:rFonts w:asciiTheme="minorHAnsi" w:hAnsiTheme="minorHAnsi" w:cstheme="minorHAnsi"/>
-        </w:rPr>
-        <w:t>sebagai</w:t>
-      </w:r>
-      <w:proofErr w:type="spellEnd"/>
-      <w:r>
-        <w:rPr>
-          <w:rFonts w:asciiTheme="minorHAnsi" w:hAnsiTheme="minorHAnsi" w:cstheme="minorHAnsi"/>
+      <w:r>
+        <w:rPr>
+          <w:rFonts w:asciiTheme="minorHAnsi" w:hAnsiTheme="minorHAnsi" w:cstheme="minorHAnsi"/>
+        </w:rPr>
+        <w:t xml:space="preserve">sebagai </w:t>
+      </w:r>
+      <w:r>
+        <w:rPr>
+          <w:rFonts w:asciiTheme="minorHAnsi" w:hAnsiTheme="minorHAnsi" w:cstheme="minorHAnsi"/>
+          <w:lang w:val="id-ID"/>
+        </w:rPr>
+        <w:t>__JABATANKANDIDAT__</w:t>
+      </w:r>
+      <w:r>
+        <w:rPr>
+          <w:rFonts w:asciiTheme="minorHAnsi" w:hAnsiTheme="minorHAnsi" w:cstheme="minorHAnsi"/>
+          <w:lang w:val="id-ID"/>
         </w:rPr>
         <w:t xml:space="preserve"> </w:t>
       </w:r>
       <w:r>
         <w:rPr>
           <w:rFonts w:asciiTheme="minorHAnsi" w:hAnsiTheme="minorHAnsi" w:cstheme="minorHAnsi"/>
-          <w:highlight w:val="yellow"/>
-          <w:lang w:val="id-ID"/>
-        </w:rPr>
-        <w:t>Driver</w:t>
-      </w:r>
-      <w:r>
-        <w:rPr>
-          <w:rFonts w:asciiTheme="minorHAnsi" w:hAnsiTheme="minorHAnsi" w:cstheme="minorHAnsi"/>
-          <w:highlight w:val="yellow"/>
-          <w:lang w:val="id-ID"/>
-        </w:rPr>
-        <w:t>/Pramubakti</w:t>
+          <w:lang w:val="id-ID"/>
+        </w:rPr>
+        <w:t>di</w:t>
       </w:r>
       <w:r>
         <w:rPr>
@@ -537,7 +468,7 @@
           <w:rFonts w:asciiTheme="minorHAnsi" w:hAnsiTheme="minorHAnsi" w:cstheme="minorHAnsi"/>
           <w:lang w:val="id-ID"/>
         </w:rPr>
-        <w:t>di</w:t>
+        <w:t>KCP BOJONEGORO MASTRIP</w:t>
       </w:r>
       <w:r>
         <w:rPr>
@@ -551,7 +482,21 @@
           <w:rFonts w:asciiTheme="minorHAnsi" w:hAnsiTheme="minorHAnsi" w:cstheme="minorHAnsi"/>
           <w:lang w:val="id-ID"/>
         </w:rPr>
-        <w:t>KCP BOJONEGORO MASTRIP</w:t>
+        <w:t xml:space="preserve">– </w:t>
+      </w:r>
+      <w:r>
+        <w:rPr>
+          <w:rFonts w:asciiTheme="minorHAnsi" w:hAnsiTheme="minorHAnsi" w:cstheme="minorHAnsi"/>
+          <w:lang w:val="id-ID"/>
+        </w:rPr>
+        <w:t xml:space="preserve">Region </w:t>
+      </w:r>
+      <w:r>
+        <w:rPr>
+          <w:rFonts w:asciiTheme="minorHAnsi" w:hAnsiTheme="minorHAnsi" w:cstheme="minorHAnsi"/>
+          <w:lang w:val="id-ID"/>
+        </w:rPr>
+        <w:t>VIII / Jawa 3</w:t>
       </w:r>
       <w:r>
         <w:rPr>
@@ -565,43 +510,14 @@
           <w:rFonts w:asciiTheme="minorHAnsi" w:hAnsiTheme="minorHAnsi" w:cstheme="minorHAnsi"/>
           <w:lang w:val="id-ID"/>
         </w:rPr>
-        <w:t xml:space="preserve">– </w:t>
-      </w:r>
-      <w:r>
-        <w:rPr>
-          <w:rFonts w:asciiTheme="minorHAnsi" w:hAnsiTheme="minorHAnsi" w:cstheme="minorHAnsi"/>
-          <w:lang w:val="id-ID"/>
-        </w:rPr>
-        <w:t xml:space="preserve">Region </w:t>
-      </w:r>
-      <w:r>
-        <w:rPr>
-          <w:rFonts w:asciiTheme="minorHAnsi" w:hAnsiTheme="minorHAnsi" w:cstheme="minorHAnsi"/>
-          <w:lang w:val="id-ID"/>
-        </w:rPr>
-        <w:t>VIII / Jawa 3</w:t>
-      </w:r>
-      <w:r>
-        <w:rPr>
-          <w:rFonts w:asciiTheme="minorHAnsi" w:hAnsiTheme="minorHAnsi" w:cstheme="minorHAnsi"/>
-          <w:lang w:val="id-ID"/>
-        </w:rPr>
-        <w:t xml:space="preserve"> </w:t>
-      </w:r>
-      <w:r>
-        <w:rPr>
-          <w:rFonts w:asciiTheme="minorHAnsi" w:hAnsiTheme="minorHAnsi" w:cstheme="minorHAnsi"/>
-          <w:lang w:val="id-ID"/>
-        </w:rPr>
         <w:t xml:space="preserve">TMT </w:t>
       </w:r>
       <w:r>
         <w:rPr>
           <w:rFonts w:asciiTheme="minorHAnsi" w:hAnsiTheme="minorHAnsi" w:cstheme="minorHAnsi"/>
-          <w:highlight w:val="yellow"/>
-          <w:lang w:val="id-ID"/>
-        </w:rPr>
-        <w:t>11 Desember 2025</w:t>
+          <w:lang w:val="en-ID"/>
+        </w:rPr>
+        <w:t>__TANGGALPENEMPATAN__</w:t>
       </w:r>
       <w:r>
         <w:rPr>
@@ -688,18 +604,9 @@
       <w:r>
         <w:rPr>
           <w:rFonts w:asciiTheme="minorHAnsi" w:hAnsiTheme="minorHAnsi" w:cstheme="minorHAnsi"/>
-          <w:highlight w:val="yellow"/>
-          <w:lang w:val="id-ID"/>
-        </w:rPr>
-        <w:t>driver</w:t>
-      </w:r>
-      <w:r>
-        <w:rPr>
-          <w:rFonts w:asciiTheme="minorHAnsi" w:hAnsiTheme="minorHAnsi" w:cstheme="minorHAnsi"/>
-          <w:highlight w:val="yellow"/>
-          <w:lang w:val="id-ID"/>
-        </w:rPr>
-        <w:t>/pramubakti</w:t>
+          <w:lang w:val="id-ID"/>
+        </w:rPr>
+        <w:t xml:space="preserve">__JABATANKANDIDAT__ </w:t>
       </w:r>
       <w:r>
         <w:rPr>
@@ -782,91 +689,209 @@
         </w:rPr>
       </w:pPr>
     </w:p>
-    <w:p>
-      <w:pPr>
-        <w:pStyle w:val="Heading2"/>
-        <w:rPr>
-          <w:rFonts w:asciiTheme="minorHAnsi" w:hAnsiTheme="minorHAnsi" w:cstheme="minorHAnsi"/>
-          <w:lang w:val="id-ID"/>
-        </w:rPr>
-      </w:pPr>
-      <w:r>
-        <w:rPr>
-          <w:rFonts w:asciiTheme="minorHAnsi" w:hAnsiTheme="minorHAnsi" w:cstheme="minorHAnsi"/>
-          <w:lang w:val="id-ID"/>
-        </w:rPr>
-        <w:t>PT. Permata Indo Sejahtera</w:t>
-      </w:r>
-    </w:p>
-    <w:p>
-      <w:pPr>
-        <w:jc w:val="both"/>
-        <w:rPr>
-          <w:rFonts w:asciiTheme="minorHAnsi" w:hAnsiTheme="minorHAnsi" w:cstheme="minorHAnsi"/>
-          <w:lang w:val="id-ID"/>
-        </w:rPr>
-      </w:pPr>
-    </w:p>
-    <w:p>
-      <w:pPr>
-        <w:jc w:val="both"/>
-        <w:rPr>
-          <w:rFonts w:asciiTheme="minorHAnsi" w:hAnsiTheme="minorHAnsi" w:cstheme="minorHAnsi"/>
-          <w:lang w:val="id-ID"/>
-        </w:rPr>
-      </w:pPr>
-    </w:p>
-    <w:p>
-      <w:pPr>
-        <w:jc w:val="both"/>
-        <w:rPr>
-          <w:rFonts w:asciiTheme="minorHAnsi" w:hAnsiTheme="minorHAnsi" w:cstheme="minorHAnsi"/>
-          <w:lang w:val="id-ID"/>
-        </w:rPr>
-      </w:pPr>
-    </w:p>
-    <w:p>
-      <w:pPr>
-        <w:jc w:val="both"/>
-        <w:rPr>
-          <w:rFonts w:asciiTheme="minorHAnsi" w:hAnsiTheme="minorHAnsi" w:cstheme="minorHAnsi"/>
-          <w:lang w:val="id-ID"/>
-        </w:rPr>
-      </w:pPr>
-    </w:p>
-    <w:p>
-      <w:pPr>
-        <w:pStyle w:val="Heading3"/>
-        <w:rPr>
-          <w:rFonts w:asciiTheme="minorHAnsi" w:hAnsiTheme="minorHAnsi" w:cstheme="minorHAnsi"/>
-          <w:b/>
-          <w:lang w:val="id-ID"/>
-        </w:rPr>
-      </w:pPr>
-      <w:r>
-        <w:rPr>
-          <w:rFonts w:asciiTheme="minorHAnsi" w:hAnsiTheme="minorHAnsi" w:cstheme="minorHAnsi"/>
-          <w:b/>
-          <w:lang w:val="id-ID"/>
-        </w:rPr>
-        <w:t>Syukron</w:t>
-      </w:r>
-    </w:p>
-    <w:p>
-      <w:pPr>
-        <w:jc w:val="both"/>
-        <w:rPr>
-          <w:rFonts w:asciiTheme="minorHAnsi" w:hAnsiTheme="minorHAnsi" w:cstheme="minorHAnsi"/>
-          <w:lang w:val="id-ID"/>
-        </w:rPr>
-      </w:pPr>
-      <w:r>
-        <w:rPr>
-          <w:rFonts w:asciiTheme="minorHAnsi" w:hAnsiTheme="minorHAnsi" w:cstheme="minorHAnsi"/>
-          <w:lang w:val="id-ID"/>
-        </w:rPr>
-        <w:t>Business Manager</w:t>
-      </w:r>
+    <w:tbl>
+      <w:tblPr>
+        <w:tblStyle w:val="TableGrid"/>
+        <w:tblpPr w:leftFromText="180" w:rightFromText="180" w:vertAnchor="text" w:horzAnchor="margin" w:tblpX="-68" w:tblpY="123"/>
+        <w:tblW w:w="0" w:type="auto"/>
+        <w:tblBorders>
+          <w:top w:val="none" w:sz="0" w:space="0" w:color="auto"/>
+          <w:left w:val="none" w:sz="0" w:space="0" w:color="auto"/>
+          <w:bottom w:val="none" w:sz="0" w:space="0" w:color="auto"/>
+          <w:right w:val="none" w:sz="0" w:space="0" w:color="auto"/>
+          <w:insideH w:val="none" w:sz="0" w:space="0" w:color="auto"/>
+          <w:insideV w:val="none" w:sz="0" w:space="0" w:color="auto"/>
+        </w:tblBorders>
+        <w:tblLook w:val="04A0" w:firstRow="1" w:lastRow="0" w:firstColumn="1" w:lastColumn="0" w:noHBand="0" w:noVBand="1"/>
+      </w:tblPr>
+      <w:tblGrid>
+        <w:gridCol w:w="3085"/>
+      </w:tblGrid>
+      <w:tr>
+        <w:trPr>
+          <w:trHeight w:val="415"/>
+        </w:trPr>
+        <w:tc>
+          <w:tcPr>
+            <w:tcW w:w="3085" w:type="dxa"/>
+            <w:vAlign w:val="center"/>
+          </w:tcPr>
+          <w:p>
+            <w:pPr>
+              <w:rPr>
+                <w:rFonts w:asciiTheme="minorHAnsi" w:hAnsiTheme="minorHAnsi" w:cstheme="minorHAnsi"/>
+                <w:b/>
+                <w:bCs/>
+                <w:lang w:val="id-ID"/>
+              </w:rPr>
+            </w:pPr>
+            <w:r>
+              <w:rPr>
+                <w:rFonts w:asciiTheme="minorHAnsi" w:hAnsiTheme="minorHAnsi" w:cstheme="minorHAnsi"/>
+                <w:b/>
+                <w:bCs/>
+                <w:lang w:val="id-ID"/>
+              </w:rPr>
+              <w:t xml:space="preserve"> PT. Permata Indo Sejahtera</w:t>
+            </w:r>
+          </w:p>
+        </w:tc>
+      </w:tr>
+      <w:tr>
+        <w:trPr>
+          <w:trHeight w:val="815"/>
+        </w:trPr>
+        <w:tc>
+          <w:tcPr>
+            <w:tcW w:w="3085" w:type="dxa"/>
+            <w:vAlign w:val="center"/>
+          </w:tcPr>
+          <w:p>
+            <w:pPr>
+              <w:rPr>
+                <w:rFonts w:asciiTheme="minorHAnsi" w:hAnsiTheme="minorHAnsi" w:cstheme="minorHAnsi"/>
+                <w:lang w:val="id-ID"/>
+              </w:rPr>
+            </w:pPr>
+          </w:p>
+        </w:tc>
+      </w:tr>
+      <w:tr>
+        <w:trPr>
+          <w:trHeight w:val="430"/>
+        </w:trPr>
+        <w:tc>
+          <w:tcPr>
+            <w:tcW w:w="3085" w:type="dxa"/>
+            <w:vAlign w:val="center"/>
+          </w:tcPr>
+          <w:p>
+            <w:pPr>
+              <w:rPr>
+                <w:rFonts w:asciiTheme="minorHAnsi" w:hAnsiTheme="minorHAnsi" w:cstheme="minorHAnsi"/>
+                <w:lang w:val="id-ID"/>
+              </w:rPr>
+            </w:pPr>
+          </w:p>
+        </w:tc>
+      </w:tr>
+      <w:tr>
+        <w:tc>
+          <w:tcPr>
+            <w:tcW w:w="3085" w:type="dxa"/>
+            <w:vAlign w:val="center"/>
+          </w:tcPr>
+          <w:p>
+            <w:pPr>
+              <w:rPr>
+                <w:rFonts w:asciiTheme="minorHAnsi" w:hAnsiTheme="minorHAnsi" w:cstheme="minorHAnsi"/>
+                <w:b/>
+                <w:bCs/>
+                <w:u w:val="single"/>
+                <w:lang w:val="id-ID"/>
+              </w:rPr>
+            </w:pPr>
+            <w:r>
+              <w:rPr>
+                <w:rFonts w:asciiTheme="minorHAnsi" w:hAnsiTheme="minorHAnsi" w:cstheme="minorHAnsi"/>
+                <w:b/>
+                <w:bCs/>
+                <w:color w:val="FFFFFF" w:themeColor="background1"/>
+                <w:u w:val="single"/>
+                <w:lang w:val="id-ID"/>
+              </w:rPr>
+              <w:t>.</w:t>
+            </w:r>
+            <w:r>
+              <w:rPr>
+                <w:rFonts w:asciiTheme="minorHAnsi" w:hAnsiTheme="minorHAnsi" w:cstheme="minorHAnsi"/>
+                <w:b/>
+                <w:bCs/>
+                <w:u w:val="single"/>
+                <w:lang w:val="id-ID"/>
+              </w:rPr>
+              <w:t>Syukron</w:t>
+            </w:r>
+          </w:p>
+        </w:tc>
+      </w:tr>
+      <w:tr>
+        <w:tc>
+          <w:tcPr>
+            <w:tcW w:w="3085" w:type="dxa"/>
+            <w:vAlign w:val="center"/>
+          </w:tcPr>
+          <w:p>
+            <w:pPr>
+              <w:rPr>
+                <w:rFonts w:asciiTheme="minorHAnsi" w:hAnsiTheme="minorHAnsi" w:cstheme="minorHAnsi"/>
+                <w:lang w:val="id-ID"/>
+              </w:rPr>
+            </w:pPr>
+            <w:r>
+              <w:rPr>
+                <w:rFonts w:asciiTheme="minorHAnsi" w:hAnsiTheme="minorHAnsi" w:cstheme="minorHAnsi"/>
+                <w:lang w:val="id-ID"/>
+              </w:rPr>
+              <w:t xml:space="preserve"> Business Manager</w:t>
+            </w:r>
+          </w:p>
+        </w:tc>
+      </w:tr>
+    </w:tbl>
+    <w:p>
+      <w:pPr>
+        <w:jc w:val="both"/>
+        <w:rPr>
+          <w:rFonts w:asciiTheme="minorHAnsi" w:hAnsiTheme="minorHAnsi" w:cstheme="minorHAnsi"/>
+          <w:lang w:val="id-ID"/>
+        </w:rPr>
+      </w:pPr>
+    </w:p>
+    <w:p>
+      <w:pPr>
+        <w:jc w:val="both"/>
+        <w:rPr>
+          <w:rFonts w:asciiTheme="minorHAnsi" w:hAnsiTheme="minorHAnsi" w:cstheme="minorHAnsi"/>
+          <w:lang w:val="id-ID"/>
+        </w:rPr>
+      </w:pPr>
+    </w:p>
+    <w:p>
+      <w:pPr>
+        <w:jc w:val="both"/>
+        <w:rPr>
+          <w:rFonts w:asciiTheme="minorHAnsi" w:hAnsiTheme="minorHAnsi" w:cstheme="minorHAnsi"/>
+          <w:lang w:val="id-ID"/>
+        </w:rPr>
+      </w:pPr>
+    </w:p>
+    <w:p>
+      <w:pPr>
+        <w:jc w:val="both"/>
+        <w:rPr>
+          <w:rFonts w:asciiTheme="minorHAnsi" w:hAnsiTheme="minorHAnsi" w:cstheme="minorHAnsi"/>
+          <w:lang w:val="id-ID"/>
+        </w:rPr>
+      </w:pPr>
+    </w:p>
+    <w:p>
+      <w:pPr>
+        <w:jc w:val="both"/>
+        <w:rPr>
+          <w:rFonts w:asciiTheme="minorHAnsi" w:hAnsiTheme="minorHAnsi" w:cstheme="minorHAnsi"/>
+          <w:lang w:val="id-ID"/>
+        </w:rPr>
+      </w:pPr>
+    </w:p>
+    <w:p>
+      <w:pPr>
+        <w:jc w:val="both"/>
+        <w:rPr>
+          <w:rFonts w:asciiTheme="minorHAnsi" w:hAnsiTheme="minorHAnsi" w:cstheme="minorHAnsi"/>
+          <w:lang w:val="id-ID"/>
+        </w:rPr>
+      </w:pPr>
     </w:p>
     <w:p>
       <w:pPr>
@@ -979,32 +1004,6 @@
         </w:rPr>
         <w:t>Region VIII / Jawa 3</w:t>
       </w:r>
-    </w:p>
-    <w:p>
-      <w:pPr>
-        <w:spacing w:after="200" w:line="276" w:lineRule="auto"/>
-        <w:rPr>
-          <w:rFonts w:asciiTheme="minorHAnsi" w:hAnsiTheme="minorHAnsi" w:cstheme="minorHAnsi"/>
-          <w:lang w:val="id-ID"/>
-        </w:rPr>
-      </w:pPr>
-      <w:r>
-        <w:rPr>
-          <w:rFonts w:asciiTheme="minorHAnsi" w:hAnsiTheme="minorHAnsi" w:cstheme="minorHAnsi"/>
-          <w:lang w:val="id-ID"/>
-        </w:rPr>
-        <w:lastRenderedPageBreak/>
-        <w:br w:type="page"/>
-      </w:r>
-    </w:p>
-    <w:p>
-      <w:pPr>
-        <w:jc w:val="both"/>
-        <w:rPr>
-          <w:rFonts w:asciiTheme="minorHAnsi" w:hAnsiTheme="minorHAnsi" w:cstheme="minorHAnsi"/>
-          <w:lang w:val="id-ID"/>
-        </w:rPr>
-      </w:pPr>
     </w:p>
     <w:sectPr>
       <w:headerReference w:type="default" r:id="rId7"/>

</xml_diff>